<commit_message>
buying is cancelled until SMA
</commit_message>
<xml_diff>
--- a/Documentation/Algo trader installation guide.docx
+++ b/Documentation/Algo trader installation guide.docx
@@ -186,13 +186,7 @@
         <w:rPr>
           <w:lang w:val="en-US"/>
         </w:rPr>
-        <w:t>Linux</w:t>
-      </w:r>
-      <w:r>
-        <w:rPr>
-          <w:lang w:val="en-US"/>
-        </w:rPr>
-        <w:t xml:space="preserve"> :</w:t>
+        <w:t>Linux :</w:t>
       </w:r>
       <w:proofErr w:type="gramEnd"/>
       <w:r>
@@ -240,54 +234,18 @@
       </w:pPr>
       <w:r>
         <w:rPr>
-          <w:lang w:val="en-US"/>
-        </w:rPr>
-        <w:t>Install Python</w:t>
-      </w:r>
-    </w:p>
-    <w:p>
-      <w:pPr>
-        <w:pStyle w:val="ListParagraph"/>
-        <w:rPr>
-          <w:lang w:val="en-US"/>
-        </w:rPr>
-      </w:pPr>
-      <w:proofErr w:type="spellStart"/>
-      <w:r>
-        <w:rPr>
-          <w:lang w:val="en-US"/>
-        </w:rPr>
-        <w:t>Sudo</w:t>
-      </w:r>
-      <w:proofErr w:type="spellEnd"/>
-      <w:r>
-        <w:rPr>
-          <w:lang w:val="en-US"/>
-        </w:rPr>
-        <w:t xml:space="preserve"> apt-get update</w:t>
-      </w:r>
-    </w:p>
-    <w:p>
-      <w:pPr>
-        <w:rPr>
-          <w:rFonts w:ascii="Menlo" w:eastAsia="Times New Roman" w:hAnsi="Menlo" w:cs="Menlo"/>
-          <w:color w:val="2D3748"/>
-          <w:shd w:val="clear" w:color="auto" w:fill="EDF2F7"/>
-          <w:lang w:eastAsia="en-GB"/>
-        </w:rPr>
-      </w:pPr>
-      <w:r>
-        <w:rPr>
-          <w:rFonts w:ascii="Menlo" w:eastAsia="Times New Roman" w:hAnsi="Menlo" w:cs="Menlo"/>
-          <w:color w:val="2D3748"/>
-          <w:shd w:val="clear" w:color="auto" w:fill="EDF2F7"/>
-          <w:lang w:eastAsia="en-GB"/>
-        </w:rPr>
-        <w:t>sudo apt install software-properties-common</w:t>
-      </w:r>
-    </w:p>
-    <w:p>
-      <w:pPr>
+          <w:rFonts w:ascii="Menlo" w:hAnsi="Menlo" w:cs="Menlo"/>
+          <w:color w:val="000000"/>
+          <w:sz w:val="22"/>
+          <w:szCs w:val="22"/>
+          <w:lang w:val="en-GB"/>
+        </w:rPr>
+        <w:t>apt install python3.8</w:t>
+      </w:r>
+    </w:p>
+    <w:p>
+      <w:pPr>
+        <w:pStyle w:val="ListParagraph"/>
         <w:rPr>
           <w:rFonts w:ascii="Times New Roman" w:eastAsia="Times New Roman" w:hAnsi="Times New Roman" w:cs="Times New Roman"/>
           <w:lang w:eastAsia="en-GB"/>
@@ -295,33 +253,187 @@
       </w:pPr>
       <w:r>
         <w:rPr>
-          <w:rFonts w:ascii="Menlo" w:eastAsia="Times New Roman" w:hAnsi="Menlo" w:cs="Menlo"/>
-          <w:color w:val="2D3748"/>
-          <w:shd w:val="clear" w:color="auto" w:fill="EDF2F7"/>
-          <w:lang w:eastAsia="en-GB"/>
-        </w:rPr>
-        <w:t>sudo add-apt-repository ppa:deadsnakes/ppa</w:t>
-      </w:r>
-    </w:p>
-    <w:p>
-      <w:pPr>
-        <w:rPr>
           <w:rFonts w:ascii="Times New Roman" w:eastAsia="Times New Roman" w:hAnsi="Times New Roman" w:cs="Times New Roman"/>
           <w:lang w:eastAsia="en-GB"/>
         </w:rPr>
-      </w:pPr>
-      <w:r>
-        <w:rPr>
-          <w:rFonts w:ascii="Times New Roman" w:eastAsia="Times New Roman" w:hAnsi="Times New Roman" w:cs="Times New Roman"/>
-          <w:lang w:eastAsia="en-GB"/>
-        </w:rPr>
-        <w:t>sudo apt install python3-pip</w:t>
-      </w:r>
-    </w:p>
-    <w:p>
-      <w:pPr>
-        <w:pStyle w:val="ListParagraph"/>
-      </w:pPr>
+        <w:t>apt install python3-pip</w:t>
+      </w:r>
+    </w:p>
+    <w:p>
+      <w:pPr>
+        <w:pStyle w:val="ListParagraph"/>
+        <w:rPr>
+          <w:rFonts w:ascii="Menlo" w:hAnsi="Menlo" w:cs="Menlo"/>
+          <w:color w:val="000000"/>
+          <w:sz w:val="22"/>
+          <w:szCs w:val="22"/>
+          <w:lang w:val="en-GB"/>
+        </w:rPr>
+      </w:pPr>
+      <w:r>
+        <w:rPr>
+          <w:rFonts w:ascii="Menlo" w:hAnsi="Menlo" w:cs="Menlo"/>
+          <w:color w:val="000000"/>
+          <w:sz w:val="22"/>
+          <w:szCs w:val="22"/>
+          <w:lang w:val="en-GB"/>
+        </w:rPr>
+        <w:t>update-alternatives --install /</w:t>
+      </w:r>
+      <w:proofErr w:type="spellStart"/>
+      <w:r>
+        <w:rPr>
+          <w:rFonts w:ascii="Menlo" w:hAnsi="Menlo" w:cs="Menlo"/>
+          <w:color w:val="000000"/>
+          <w:sz w:val="22"/>
+          <w:szCs w:val="22"/>
+          <w:lang w:val="en-GB"/>
+        </w:rPr>
+        <w:t>usr</w:t>
+      </w:r>
+      <w:proofErr w:type="spellEnd"/>
+      <w:r>
+        <w:rPr>
+          <w:rFonts w:ascii="Menlo" w:hAnsi="Menlo" w:cs="Menlo"/>
+          <w:color w:val="000000"/>
+          <w:sz w:val="22"/>
+          <w:szCs w:val="22"/>
+          <w:lang w:val="en-GB"/>
+        </w:rPr>
+        <w:t>/bin/python3 python3 /</w:t>
+      </w:r>
+      <w:proofErr w:type="spellStart"/>
+      <w:r>
+        <w:rPr>
+          <w:rFonts w:ascii="Menlo" w:hAnsi="Menlo" w:cs="Menlo"/>
+          <w:color w:val="000000"/>
+          <w:sz w:val="22"/>
+          <w:szCs w:val="22"/>
+          <w:lang w:val="en-GB"/>
+        </w:rPr>
+        <w:t>usr</w:t>
+      </w:r>
+      <w:proofErr w:type="spellEnd"/>
+      <w:r>
+        <w:rPr>
+          <w:rFonts w:ascii="Menlo" w:hAnsi="Menlo" w:cs="Menlo"/>
+          <w:color w:val="000000"/>
+          <w:sz w:val="22"/>
+          <w:szCs w:val="22"/>
+          <w:lang w:val="en-GB"/>
+        </w:rPr>
+        <w:t>/bin/python3.6 1</w:t>
+      </w:r>
+    </w:p>
+    <w:p>
+      <w:pPr>
+        <w:pStyle w:val="ListParagraph"/>
+        <w:rPr>
+          <w:rFonts w:ascii="Menlo" w:hAnsi="Menlo" w:cs="Menlo"/>
+          <w:color w:val="000000"/>
+          <w:sz w:val="22"/>
+          <w:szCs w:val="22"/>
+          <w:lang w:val="en-GB"/>
+        </w:rPr>
+      </w:pPr>
+      <w:r>
+        <w:rPr>
+          <w:rFonts w:ascii="Menlo" w:hAnsi="Menlo" w:cs="Menlo"/>
+          <w:color w:val="000000"/>
+          <w:sz w:val="22"/>
+          <w:szCs w:val="22"/>
+          <w:lang w:val="en-GB"/>
+        </w:rPr>
+        <w:t>update-alternatives --install /</w:t>
+      </w:r>
+      <w:proofErr w:type="spellStart"/>
+      <w:r>
+        <w:rPr>
+          <w:rFonts w:ascii="Menlo" w:hAnsi="Menlo" w:cs="Menlo"/>
+          <w:color w:val="000000"/>
+          <w:sz w:val="22"/>
+          <w:szCs w:val="22"/>
+          <w:lang w:val="en-GB"/>
+        </w:rPr>
+        <w:t>usr</w:t>
+      </w:r>
+      <w:proofErr w:type="spellEnd"/>
+      <w:r>
+        <w:rPr>
+          <w:rFonts w:ascii="Menlo" w:hAnsi="Menlo" w:cs="Menlo"/>
+          <w:color w:val="000000"/>
+          <w:sz w:val="22"/>
+          <w:szCs w:val="22"/>
+          <w:lang w:val="en-GB"/>
+        </w:rPr>
+        <w:t>/bin/python3 python3 /</w:t>
+      </w:r>
+      <w:proofErr w:type="spellStart"/>
+      <w:r>
+        <w:rPr>
+          <w:rFonts w:ascii="Menlo" w:hAnsi="Menlo" w:cs="Menlo"/>
+          <w:color w:val="000000"/>
+          <w:sz w:val="22"/>
+          <w:szCs w:val="22"/>
+          <w:lang w:val="en-GB"/>
+        </w:rPr>
+        <w:t>usr</w:t>
+      </w:r>
+      <w:proofErr w:type="spellEnd"/>
+      <w:r>
+        <w:rPr>
+          <w:rFonts w:ascii="Menlo" w:hAnsi="Menlo" w:cs="Menlo"/>
+          <w:color w:val="000000"/>
+          <w:sz w:val="22"/>
+          <w:szCs w:val="22"/>
+          <w:lang w:val="en-GB"/>
+        </w:rPr>
+        <w:t>/bin/python3.8 2</w:t>
+      </w:r>
+    </w:p>
+    <w:p>
+      <w:pPr>
+        <w:pStyle w:val="ListParagraph"/>
+        <w:rPr>
+          <w:rFonts w:ascii="Menlo" w:hAnsi="Menlo" w:cs="Menlo"/>
+          <w:color w:val="000000"/>
+          <w:sz w:val="22"/>
+          <w:szCs w:val="22"/>
+          <w:lang w:val="en-GB"/>
+        </w:rPr>
+      </w:pPr>
+      <w:r>
+        <w:rPr>
+          <w:rFonts w:ascii="Menlo" w:hAnsi="Menlo" w:cs="Menlo"/>
+          <w:color w:val="000000"/>
+          <w:sz w:val="22"/>
+          <w:szCs w:val="22"/>
+          <w:lang w:val="en-GB"/>
+        </w:rPr>
+        <w:t>update-alternatives --config python3</w:t>
+      </w:r>
+    </w:p>
+    <w:p>
+      <w:pPr>
+        <w:pStyle w:val="ListParagraph"/>
+        <w:rPr>
+          <w:rFonts w:ascii="Menlo" w:hAnsi="Menlo" w:cs="Menlo"/>
+          <w:color w:val="000000"/>
+          <w:sz w:val="22"/>
+          <w:szCs w:val="22"/>
+          <w:lang w:val="en-GB"/>
+        </w:rPr>
+      </w:pPr>
+      <w:r>
+        <w:rPr>
+          <w:rFonts w:ascii="Menlo" w:hAnsi="Menlo" w:cs="Menlo"/>
+          <w:color w:val="000000"/>
+          <w:sz w:val="22"/>
+          <w:szCs w:val="22"/>
+          <w:lang w:val="en-GB"/>
+        </w:rPr>
+        <w:t>pip3 install --upgrade pip</w:t>
+      </w:r>
     </w:p>
     <w:p>
       <w:pPr>
@@ -330,354 +442,58 @@
           <w:ilvl w:val="0"/>
           <w:numId w:val="9"/>
         </w:numPr>
-        <w:shd w:val="clear" w:color="auto" w:fill="272822"/>
-        <w:tabs>
-          <w:tab w:val="left" w:pos="916"/>
-          <w:tab w:val="left" w:pos="1832"/>
-          <w:tab w:val="left" w:pos="2748"/>
-          <w:tab w:val="left" w:pos="3664"/>
-          <w:tab w:val="left" w:pos="4580"/>
-          <w:tab w:val="left" w:pos="5496"/>
-          <w:tab w:val="left" w:pos="6412"/>
-          <w:tab w:val="left" w:pos="7328"/>
-          <w:tab w:val="left" w:pos="8244"/>
-          <w:tab w:val="left" w:pos="9160"/>
-          <w:tab w:val="left" w:pos="10076"/>
-          <w:tab w:val="left" w:pos="10992"/>
-          <w:tab w:val="left" w:pos="11908"/>
-          <w:tab w:val="left" w:pos="12824"/>
-          <w:tab w:val="left" w:pos="13740"/>
-          <w:tab w:val="left" w:pos="14656"/>
-        </w:tabs>
-        <w:rPr>
-          <w:rFonts w:ascii="Consolas" w:eastAsia="Times New Roman" w:hAnsi="Consolas" w:cs="Consolas"/>
-          <w:color w:val="F8F8F2"/>
-          <w:spacing w:val="14"/>
-          <w:lang w:eastAsia="en-GB"/>
-        </w:rPr>
-      </w:pPr>
-      <w:r>
-        <w:rPr>
-          <w:rFonts w:ascii="Consolas" w:eastAsia="Times New Roman" w:hAnsi="Consolas" w:cs="Consolas"/>
-          <w:color w:val="F08D49"/>
-          <w:spacing w:val="14"/>
-          <w:shd w:val="clear" w:color="auto" w:fill="3B3D42"/>
-          <w:lang w:eastAsia="en-GB"/>
-        </w:rPr>
-        <w:t>sudo</w:t>
-      </w:r>
-      <w:r>
-        <w:rPr>
-          <w:rFonts w:ascii="Consolas" w:eastAsia="Times New Roman" w:hAnsi="Consolas" w:cs="Consolas"/>
-          <w:color w:val="F8F8F2"/>
-          <w:spacing w:val="14"/>
-          <w:shd w:val="clear" w:color="auto" w:fill="3B3D42"/>
-          <w:lang w:eastAsia="en-GB"/>
+        <w:rPr>
+          <w:rFonts w:ascii="Menlo" w:hAnsi="Menlo" w:cs="Menlo"/>
+          <w:color w:val="000000"/>
+          <w:sz w:val="22"/>
+          <w:szCs w:val="22"/>
+          <w:lang w:val="en-GB"/>
+        </w:rPr>
+      </w:pPr>
+      <w:r>
+        <w:rPr>
+          <w:rFonts w:ascii="Menlo" w:hAnsi="Menlo" w:cs="Menlo"/>
+          <w:color w:val="000000"/>
+          <w:sz w:val="22"/>
+          <w:szCs w:val="22"/>
+          <w:lang w:val="en-GB"/>
+        </w:rPr>
+        <w:t xml:space="preserve">download </w:t>
+      </w:r>
+      <w:proofErr w:type="spellStart"/>
+      <w:r>
+        <w:rPr>
+          <w:rFonts w:ascii="Menlo" w:hAnsi="Menlo" w:cs="Menlo"/>
+          <w:color w:val="000000"/>
+          <w:sz w:val="22"/>
+          <w:szCs w:val="22"/>
+          <w:lang w:val="en-GB"/>
+        </w:rPr>
+        <w:t>TWS</w:t>
+      </w:r>
+      <w:proofErr w:type="spellEnd"/>
+      <w:r>
+        <w:rPr>
+          <w:rFonts w:ascii="Menlo" w:hAnsi="Menlo" w:cs="Menlo"/>
+          <w:color w:val="000000"/>
+          <w:sz w:val="22"/>
+          <w:szCs w:val="22"/>
+          <w:lang w:val="en-GB"/>
         </w:rPr>
         <w:t xml:space="preserve"> </w:t>
       </w:r>
-      <w:r>
-        <w:rPr>
-          <w:rFonts w:ascii="Consolas" w:eastAsia="Times New Roman" w:hAnsi="Consolas" w:cs="Consolas"/>
-          <w:color w:val="F08D49"/>
-          <w:spacing w:val="14"/>
-          <w:shd w:val="clear" w:color="auto" w:fill="3B3D42"/>
-          <w:lang w:eastAsia="en-GB"/>
-        </w:rPr>
-        <w:t>apt</w:t>
-      </w:r>
-      <w:r>
-        <w:rPr>
-          <w:rFonts w:ascii="Consolas" w:eastAsia="Times New Roman" w:hAnsi="Consolas" w:cs="Consolas"/>
-          <w:color w:val="F8F8F2"/>
-          <w:spacing w:val="14"/>
-          <w:shd w:val="clear" w:color="auto" w:fill="3B3D42"/>
-          <w:lang w:eastAsia="en-GB"/>
-        </w:rPr>
-        <w:t xml:space="preserve"> update -y</w:t>
-      </w:r>
-    </w:p>
-    <w:p>
-      <w:pPr>
-        <w:pStyle w:val="HTMLPreformatted"/>
-        <w:numPr>
-          <w:ilvl w:val="0"/>
-          <w:numId w:val="9"/>
-        </w:numPr>
-        <w:shd w:val="clear" w:color="auto" w:fill="272822"/>
-        <w:rPr>
-          <w:rFonts w:ascii="Consolas" w:hAnsi="Consolas" w:cs="Consolas"/>
-          <w:color w:val="F8F8F2"/>
-          <w:spacing w:val="14"/>
-          <w:sz w:val="24"/>
-          <w:szCs w:val="24"/>
-        </w:rPr>
-      </w:pPr>
-      <w:r>
-        <w:rPr>
-          <w:rStyle w:val="token"/>
-          <w:rFonts w:ascii="Consolas" w:hAnsi="Consolas" w:cs="Consolas"/>
-          <w:color w:val="F08D49"/>
-          <w:spacing w:val="14"/>
-          <w:sz w:val="24"/>
-          <w:szCs w:val="24"/>
-          <w:shd w:val="clear" w:color="auto" w:fill="3B3D42"/>
-        </w:rPr>
-        <w:t>sudo</w:t>
-      </w:r>
-      <w:r>
-        <w:rPr>
-          <w:rStyle w:val="HTMLCode"/>
-          <w:rFonts w:ascii="Consolas" w:eastAsiaTheme="majorEastAsia" w:hAnsi="Consolas" w:cs="Consolas"/>
-          <w:color w:val="F8F8F2"/>
-          <w:spacing w:val="14"/>
-          <w:sz w:val="24"/>
-          <w:szCs w:val="24"/>
-          <w:shd w:val="clear" w:color="auto" w:fill="3B3D42"/>
-        </w:rPr>
-        <w:t xml:space="preserve"> </w:t>
-      </w:r>
-      <w:r>
-        <w:rPr>
-          <w:rStyle w:val="token"/>
-          <w:rFonts w:ascii="Consolas" w:hAnsi="Consolas" w:cs="Consolas"/>
-          <w:color w:val="F08D49"/>
-          <w:spacing w:val="14"/>
-          <w:sz w:val="24"/>
-          <w:szCs w:val="24"/>
-          <w:shd w:val="clear" w:color="auto" w:fill="3B3D42"/>
-        </w:rPr>
-        <w:t>apt</w:t>
-      </w:r>
-      <w:r>
-        <w:rPr>
-          <w:rStyle w:val="HTMLCode"/>
-          <w:rFonts w:ascii="Consolas" w:eastAsiaTheme="majorEastAsia" w:hAnsi="Consolas" w:cs="Consolas"/>
-          <w:color w:val="F8F8F2"/>
-          <w:spacing w:val="14"/>
-          <w:sz w:val="24"/>
-          <w:szCs w:val="24"/>
-          <w:shd w:val="clear" w:color="auto" w:fill="3B3D42"/>
-        </w:rPr>
-        <w:t xml:space="preserve"> </w:t>
-      </w:r>
-      <w:r>
-        <w:rPr>
-          <w:rStyle w:val="token"/>
-          <w:rFonts w:ascii="Consolas" w:hAnsi="Consolas" w:cs="Consolas"/>
-          <w:color w:val="F08D49"/>
-          <w:spacing w:val="14"/>
-          <w:sz w:val="24"/>
-          <w:szCs w:val="24"/>
-          <w:shd w:val="clear" w:color="auto" w:fill="3B3D42"/>
-        </w:rPr>
-        <w:t>install</w:t>
-      </w:r>
-      <w:r>
-        <w:rPr>
-          <w:rStyle w:val="HTMLCode"/>
-          <w:rFonts w:ascii="Consolas" w:eastAsiaTheme="majorEastAsia" w:hAnsi="Consolas" w:cs="Consolas"/>
-          <w:color w:val="F8F8F2"/>
-          <w:spacing w:val="14"/>
-          <w:sz w:val="24"/>
-          <w:szCs w:val="24"/>
-          <w:shd w:val="clear" w:color="auto" w:fill="3B3D42"/>
-        </w:rPr>
-        <w:t xml:space="preserve"> python3.8</w:t>
-      </w:r>
-    </w:p>
-    <w:p>
-      <w:pPr>
-        <w:pStyle w:val="HTMLPreformatted"/>
-        <w:shd w:val="clear" w:color="auto" w:fill="272822"/>
-        <w:ind w:left="720"/>
-        <w:rPr>
-          <w:rStyle w:val="HTMLCode"/>
-          <w:rFonts w:ascii="Consolas" w:eastAsiaTheme="majorEastAsia" w:hAnsi="Consolas" w:cs="Consolas"/>
-          <w:color w:val="F8F8F2"/>
-          <w:spacing w:val="14"/>
-          <w:sz w:val="24"/>
-          <w:szCs w:val="24"/>
-          <w:shd w:val="clear" w:color="auto" w:fill="3B3D42"/>
-        </w:rPr>
-      </w:pPr>
-      <w:r>
-        <w:rPr>
-          <w:rStyle w:val="token"/>
-          <w:rFonts w:ascii="Consolas" w:hAnsi="Consolas" w:cs="Consolas"/>
-          <w:color w:val="F08D49"/>
-          <w:spacing w:val="14"/>
-          <w:sz w:val="24"/>
-          <w:szCs w:val="24"/>
-          <w:shd w:val="clear" w:color="auto" w:fill="3B3D42"/>
-        </w:rPr>
-        <w:t>sudo</w:t>
-      </w:r>
-      <w:r>
-        <w:rPr>
-          <w:rStyle w:val="HTMLCode"/>
-          <w:rFonts w:ascii="Consolas" w:eastAsiaTheme="majorEastAsia" w:hAnsi="Consolas" w:cs="Consolas"/>
-          <w:color w:val="F8F8F2"/>
-          <w:spacing w:val="14"/>
-          <w:sz w:val="24"/>
-          <w:szCs w:val="24"/>
-          <w:shd w:val="clear" w:color="auto" w:fill="3B3D42"/>
-        </w:rPr>
-        <w:t xml:space="preserve"> update-alternatives --install /usr/bin/python3 python3 /usr/bin/python3.6 </w:t>
-      </w:r>
-      <w:r>
-        <w:rPr>
-          <w:rStyle w:val="token"/>
-          <w:rFonts w:ascii="Consolas" w:hAnsi="Consolas" w:cs="Consolas"/>
-          <w:color w:val="F08D49"/>
-          <w:spacing w:val="14"/>
-          <w:sz w:val="24"/>
-          <w:szCs w:val="24"/>
-          <w:shd w:val="clear" w:color="auto" w:fill="3B3D42"/>
-        </w:rPr>
-        <w:t>1</w:t>
-      </w:r>
-    </w:p>
-    <w:p>
-      <w:pPr>
-        <w:pStyle w:val="HTMLPreformatted"/>
-        <w:shd w:val="clear" w:color="auto" w:fill="272822"/>
-        <w:ind w:left="720"/>
-        <w:rPr>
-          <w:rFonts w:ascii="Consolas" w:hAnsi="Consolas" w:cs="Consolas"/>
-          <w:color w:val="F8F8F2"/>
-          <w:spacing w:val="14"/>
-          <w:sz w:val="24"/>
-          <w:szCs w:val="24"/>
-        </w:rPr>
-      </w:pPr>
-      <w:r>
-        <w:rPr>
-          <w:rStyle w:val="token"/>
-          <w:rFonts w:ascii="Consolas" w:hAnsi="Consolas" w:cs="Consolas"/>
-          <w:color w:val="F08D49"/>
-          <w:spacing w:val="14"/>
-          <w:sz w:val="24"/>
-          <w:szCs w:val="24"/>
-          <w:shd w:val="clear" w:color="auto" w:fill="3B3D42"/>
-        </w:rPr>
-        <w:t>sudo</w:t>
-      </w:r>
-      <w:r>
-        <w:rPr>
-          <w:rStyle w:val="HTMLCode"/>
-          <w:rFonts w:ascii="Consolas" w:eastAsiaTheme="majorEastAsia" w:hAnsi="Consolas" w:cs="Consolas"/>
-          <w:color w:val="F8F8F2"/>
-          <w:spacing w:val="14"/>
-          <w:sz w:val="24"/>
-          <w:szCs w:val="24"/>
-          <w:shd w:val="clear" w:color="auto" w:fill="3B3D42"/>
-        </w:rPr>
-        <w:t xml:space="preserve"> update-alternatives --install /usr/bin/python3 python3 /usr/bin/python3.8 </w:t>
-      </w:r>
-      <w:r>
-        <w:rPr>
-          <w:rStyle w:val="token"/>
-          <w:rFonts w:ascii="Consolas" w:hAnsi="Consolas" w:cs="Consolas"/>
-          <w:color w:val="F08D49"/>
-          <w:spacing w:val="14"/>
-          <w:sz w:val="24"/>
-          <w:szCs w:val="24"/>
-          <w:shd w:val="clear" w:color="auto" w:fill="3B3D42"/>
-        </w:rPr>
-        <w:t>2</w:t>
-      </w:r>
-    </w:p>
-    <w:p>
-      <w:pPr>
-        <w:pStyle w:val="HTMLPreformatted"/>
-        <w:shd w:val="clear" w:color="auto" w:fill="272822"/>
-        <w:ind w:left="720"/>
-        <w:rPr>
-          <w:rFonts w:ascii="Consolas" w:hAnsi="Consolas" w:cs="Consolas"/>
-          <w:color w:val="F8F8F2"/>
-          <w:spacing w:val="14"/>
-          <w:sz w:val="24"/>
-          <w:szCs w:val="24"/>
-        </w:rPr>
-      </w:pPr>
-      <w:r>
-        <w:rPr>
-          <w:rStyle w:val="token"/>
-          <w:rFonts w:ascii="Consolas" w:hAnsi="Consolas" w:cs="Consolas"/>
-          <w:color w:val="F08D49"/>
-          <w:spacing w:val="14"/>
-          <w:sz w:val="24"/>
-          <w:szCs w:val="24"/>
-          <w:shd w:val="clear" w:color="auto" w:fill="3B3D42"/>
-        </w:rPr>
-        <w:t>sudo</w:t>
-      </w:r>
-      <w:r>
-        <w:rPr>
-          <w:rStyle w:val="HTMLCode"/>
-          <w:rFonts w:ascii="Consolas" w:eastAsiaTheme="majorEastAsia" w:hAnsi="Consolas" w:cs="Consolas"/>
-          <w:color w:val="F8F8F2"/>
-          <w:spacing w:val="14"/>
-          <w:sz w:val="24"/>
-          <w:szCs w:val="24"/>
-          <w:shd w:val="clear" w:color="auto" w:fill="3B3D42"/>
-        </w:rPr>
-        <w:t xml:space="preserve"> update-alternatives --config python3</w:t>
-      </w:r>
-    </w:p>
-    <w:p>
-      <w:pPr>
-        <w:pStyle w:val="HTMLPreformatted"/>
-        <w:numPr>
-          <w:ilvl w:val="0"/>
-          <w:numId w:val="9"/>
-        </w:numPr>
-        <w:textAlignment w:val="baseline"/>
-        <w:rPr>
-          <w:rFonts w:ascii="Consolas" w:hAnsi="Consolas" w:cs="Consolas"/>
-        </w:rPr>
-      </w:pPr>
       <w:proofErr w:type="spellStart"/>
       <w:r>
         <w:rPr>
-          <w:rStyle w:val="HTMLCode"/>
-          <w:rFonts w:ascii="inherit" w:eastAsiaTheme="majorEastAsia" w:hAnsi="inherit"/>
-          <w:bdr w:val="none" w:sz="0" w:space="0" w:color="auto" w:frame="1"/>
-          <w:lang w:val="en-US"/>
-        </w:rPr>
-        <w:t>sudo</w:t>
+          <w:rFonts w:ascii="Menlo" w:hAnsi="Menlo" w:cs="Menlo"/>
+          <w:color w:val="000000"/>
+          <w:sz w:val="22"/>
+          <w:szCs w:val="22"/>
+          <w:lang w:val="en-GB"/>
+        </w:rPr>
+        <w:t>linux</w:t>
       </w:r>
       <w:proofErr w:type="spellEnd"/>
-      <w:r>
-        <w:rPr>
-          <w:rStyle w:val="HTMLCode"/>
-          <w:rFonts w:ascii="inherit" w:eastAsiaTheme="majorEastAsia" w:hAnsi="inherit"/>
-          <w:bdr w:val="none" w:sz="0" w:space="0" w:color="auto" w:frame="1"/>
-          <w:lang w:val="en-US"/>
-        </w:rPr>
-        <w:t xml:space="preserve"> </w:t>
-      </w:r>
-      <w:r>
-        <w:rPr>
-          <w:rStyle w:val="HTMLCode"/>
-          <w:rFonts w:ascii="inherit" w:eastAsiaTheme="majorEastAsia" w:hAnsi="inherit"/>
-          <w:bdr w:val="none" w:sz="0" w:space="0" w:color="auto" w:frame="1"/>
-        </w:rPr>
-        <w:t>apt-get install python3-pip</w:t>
-      </w:r>
-    </w:p>
-    <w:p>
-      <w:pPr>
-        <w:pStyle w:val="ListParagraph"/>
-        <w:numPr>
-          <w:ilvl w:val="0"/>
-          <w:numId w:val="9"/>
-        </w:numPr>
-        <w:rPr>
-          <w:lang w:val="en-US"/>
-        </w:rPr>
-      </w:pPr>
     </w:p>
     <w:p>
       <w:pPr>
@@ -1999,13 +1815,7 @@
         <w:rPr>
           <w:lang w:val="en-US"/>
         </w:rPr>
-        <w:t>Linux</w:t>
-      </w:r>
-      <w:r>
-        <w:rPr>
-          <w:lang w:val="en-US"/>
-        </w:rPr>
-        <w:t>:</w:t>
+        <w:t>Linux:</w:t>
       </w:r>
     </w:p>
     <w:p>
@@ -2111,19 +1921,7 @@
         <w:rPr>
           <w:lang w:val="en-US"/>
         </w:rPr>
-        <w:t xml:space="preserve">Open </w:t>
-      </w:r>
-      <w:r>
-        <w:rPr>
-          <w:lang w:val="en-US"/>
-        </w:rPr>
-        <w:t>Terminal</w:t>
-      </w:r>
-      <w:r>
-        <w:rPr>
-          <w:lang w:val="en-US"/>
-        </w:rPr>
-        <w:t xml:space="preserve"> in that folder</w:t>
+        <w:t>Open Terminal in that folder</w:t>
       </w:r>
     </w:p>
     <w:p>

</xml_diff>

<commit_message>
sma is added and general value added
</commit_message>
<xml_diff>
--- a/Documentation/Algo trader installation guide.docx
+++ b/Documentation/Algo trader installation guide.docx
@@ -251,6 +251,8 @@
           <w:lang w:eastAsia="en-GB"/>
         </w:rPr>
       </w:pPr>
+      <w:bookmarkStart w:id="0" w:name="OLE_LINK1"/>
+      <w:bookmarkStart w:id="1" w:name="OLE_LINK2"/>
       <w:r>
         <w:rPr>
           <w:rFonts w:ascii="Times New Roman" w:eastAsia="Times New Roman" w:hAnsi="Times New Roman" w:cs="Times New Roman"/>
@@ -258,6 +260,8 @@
         </w:rPr>
         <w:t>apt install python3-pip</w:t>
       </w:r>
+      <w:bookmarkEnd w:id="0"/>
+      <w:bookmarkEnd w:id="1"/>
     </w:p>
     <w:p>
       <w:pPr>
@@ -270,6 +274,8 @@
           <w:lang w:val="en-GB"/>
         </w:rPr>
       </w:pPr>
+      <w:bookmarkStart w:id="2" w:name="OLE_LINK3"/>
+      <w:bookmarkStart w:id="3" w:name="OLE_LINK4"/>
       <w:r>
         <w:rPr>
           <w:rFonts w:ascii="Menlo" w:hAnsi="Menlo" w:cs="Menlo"/>
@@ -336,6 +342,10 @@
           <w:lang w:val="en-GB"/>
         </w:rPr>
       </w:pPr>
+      <w:bookmarkStart w:id="4" w:name="OLE_LINK5"/>
+      <w:bookmarkStart w:id="5" w:name="OLE_LINK6"/>
+      <w:bookmarkEnd w:id="2"/>
+      <w:bookmarkEnd w:id="3"/>
       <w:r>
         <w:rPr>
           <w:rFonts w:ascii="Menlo" w:hAnsi="Menlo" w:cs="Menlo"/>
@@ -402,6 +412,10 @@
           <w:lang w:val="en-GB"/>
         </w:rPr>
       </w:pPr>
+      <w:bookmarkStart w:id="6" w:name="OLE_LINK7"/>
+      <w:bookmarkStart w:id="7" w:name="OLE_LINK8"/>
+      <w:bookmarkEnd w:id="4"/>
+      <w:bookmarkEnd w:id="5"/>
       <w:r>
         <w:rPr>
           <w:rFonts w:ascii="Menlo" w:hAnsi="Menlo" w:cs="Menlo"/>
@@ -424,6 +438,10 @@
           <w:lang w:val="en-GB"/>
         </w:rPr>
       </w:pPr>
+      <w:bookmarkStart w:id="8" w:name="OLE_LINK9"/>
+      <w:bookmarkStart w:id="9" w:name="OLE_LINK10"/>
+      <w:bookmarkEnd w:id="6"/>
+      <w:bookmarkEnd w:id="7"/>
       <w:r>
         <w:rPr>
           <w:rFonts w:ascii="Menlo" w:hAnsi="Menlo" w:cs="Menlo"/>
@@ -435,6 +453,8 @@
         <w:t>pip3 install --upgrade pip</w:t>
       </w:r>
     </w:p>
+    <w:bookmarkEnd w:id="8"/>
+    <w:bookmarkEnd w:id="9"/>
     <w:p>
       <w:pPr>
         <w:pStyle w:val="ListParagraph"/>
@@ -458,7 +478,7 @@
           <w:szCs w:val="22"/>
           <w:lang w:val="en-GB"/>
         </w:rPr>
-        <w:t xml:space="preserve">download </w:t>
+        <w:t xml:space="preserve">download TWS </w:t>
       </w:r>
       <w:proofErr w:type="spellStart"/>
       <w:r>
@@ -469,10 +489,17 @@
           <w:szCs w:val="22"/>
           <w:lang w:val="en-GB"/>
         </w:rPr>
-        <w:t>TWS</w:t>
+        <w:t>linux</w:t>
       </w:r>
       <w:proofErr w:type="spellEnd"/>
-      <w:r>
+    </w:p>
+    <w:p>
+      <w:pPr>
+        <w:pStyle w:val="ListParagraph"/>
+        <w:numPr>
+          <w:ilvl w:val="0"/>
+          <w:numId w:val="9"/>
+        </w:numPr>
         <w:rPr>
           <w:rFonts w:ascii="Menlo" w:hAnsi="Menlo" w:cs="Menlo"/>
           <w:color w:val="000000"/>
@@ -480,9 +507,7 @@
           <w:szCs w:val="22"/>
           <w:lang w:val="en-GB"/>
         </w:rPr>
-        <w:t xml:space="preserve"> </w:t>
-      </w:r>
-      <w:proofErr w:type="spellStart"/>
+      </w:pPr>
       <w:r>
         <w:rPr>
           <w:rFonts w:ascii="Menlo" w:hAnsi="Menlo" w:cs="Menlo"/>
@@ -491,9 +516,30 @@
           <w:szCs w:val="22"/>
           <w:lang w:val="en-GB"/>
         </w:rPr>
-        <w:t>linux</w:t>
-      </w:r>
-      <w:proofErr w:type="spellEnd"/>
+        <w:t>if Terminal lost – update:</w:t>
+      </w:r>
+    </w:p>
+    <w:p>
+      <w:pPr>
+        <w:pStyle w:val="ListParagraph"/>
+        <w:rPr>
+          <w:rFonts w:ascii="Menlo" w:hAnsi="Menlo" w:cs="Menlo"/>
+          <w:color w:val="000000"/>
+          <w:sz w:val="22"/>
+          <w:szCs w:val="22"/>
+          <w:lang w:val="en-GB"/>
+        </w:rPr>
+      </w:pPr>
+      <w:r>
+        <w:rPr>
+          <w:rFonts w:ascii="Menlo" w:hAnsi="Menlo" w:cs="Menlo"/>
+          <w:color w:val="000000"/>
+          <w:sz w:val="22"/>
+          <w:szCs w:val="22"/>
+          <w:lang w:val="en-GB"/>
+        </w:rPr>
+        <w:t>update-alternatives --config x-terminal-emulator</w:t>
+      </w:r>
     </w:p>
     <w:p>
       <w:pPr>

</xml_diff>